<commit_message>
Added work for Task 5 for Assignment 2A
</commit_message>
<xml_diff>
--- a/Assignments/Ass2A/T5-tsa-transaction.docx
+++ b/Assignments/Ass2A/T5-tsa-transaction.docx
@@ -1,25 +1,37 @@
 
 <file path=word/document.xml><?xml version="1.0" encoding="utf-8"?>
-<w:document xmlns:wpc="http://schemas.microsoft.com/office/word/2010/wordprocessingCanvas" xmlns:cx="http://schemas.microsoft.com/office/drawing/2014/chartex" xmlns:cx1="http://schemas.microsoft.com/office/drawing/2015/9/8/chartex" xmlns:cx2="http://schemas.microsoft.com/office/drawing/2015/10/21/chartex" xmlns:cx3="http://schemas.microsoft.com/office/drawing/2016/5/9/chartex" xmlns:cx4="http://schemas.microsoft.com/office/drawing/2016/5/10/chartex" xmlns:cx5="http://schemas.microsoft.com/office/drawing/2016/5/11/chartex" xmlns:cx6="http://schemas.microsoft.com/office/drawing/2016/5/12/chartex" xmlns:cx7="http://schemas.microsoft.com/office/drawing/2016/5/13/chartex" xmlns:cx8="http://schemas.microsoft.com/office/drawing/2016/5/14/chartex" xmlns:mc="http://schemas.openxmlformats.org/markup-compatibility/2006" xmlns:aink="http://schemas.microsoft.com/office/drawing/2016/ink" xmlns:am3d="http://schemas.microsoft.com/office/drawing/2017/model3d" xmlns:o="urn:schemas-microsoft-com:office:office" xmlns:r="http://schemas.openxmlformats.org/officeDocument/2006/relationships" xmlns:m="http://schemas.openxmlformats.org/officeDocument/2006/math" xmlns:v="urn:schemas-microsoft-com:vml" xmlns:wp14="http://schemas.microsoft.com/office/word/2010/wordprocessingDrawing" xmlns:wp="http://schemas.openxmlformats.org/drawingml/2006/wordprocessingDrawing" xmlns:w10="urn:schemas-microsoft-com:office:word" xmlns:w="http://schemas.openxmlformats.org/wordprocessingml/2006/main" xmlns:w14="http://schemas.microsoft.com/office/word/2010/wordml" xmlns:w15="http://schemas.microsoft.com/office/word/2012/wordml" xmlns:w16cex="http://schemas.microsoft.com/office/word/2018/wordml/cex" xmlns:w16cid="http://schemas.microsoft.com/office/word/2016/wordml/cid" xmlns:w16="http://schemas.microsoft.com/office/word/2018/wordml" xmlns:w16sdtdh="http://schemas.microsoft.com/office/word/2020/wordml/sdtdatahash" xmlns:w16se="http://schemas.microsoft.com/office/word/2015/wordml/symex" xmlns:wpg="http://schemas.microsoft.com/office/word/2010/wordprocessingGroup" xmlns:wpi="http://schemas.microsoft.com/office/word/2010/wordprocessingInk" xmlns:wne="http://schemas.microsoft.com/office/word/2006/wordml" xmlns:wps="http://schemas.microsoft.com/office/word/2010/wordprocessingShape" mc:Ignorable="w14 w15 w16se w16cid w16 w16cex w16sdtdh wp14">
+<w:document xmlns:wpc="http://schemas.microsoft.com/office/word/2010/wordprocessingCanvas" xmlns:cx="http://schemas.microsoft.com/office/drawing/2014/chartex" xmlns:cx1="http://schemas.microsoft.com/office/drawing/2015/9/8/chartex" xmlns:cx2="http://schemas.microsoft.com/office/drawing/2015/10/21/chartex" xmlns:cx3="http://schemas.microsoft.com/office/drawing/2016/5/9/chartex" xmlns:cx4="http://schemas.microsoft.com/office/drawing/2016/5/10/chartex" xmlns:cx5="http://schemas.microsoft.com/office/drawing/2016/5/11/chartex" xmlns:cx6="http://schemas.microsoft.com/office/drawing/2016/5/12/chartex" xmlns:cx7="http://schemas.microsoft.com/office/drawing/2016/5/13/chartex" xmlns:cx8="http://schemas.microsoft.com/office/drawing/2016/5/14/chartex" xmlns:mc="http://schemas.openxmlformats.org/markup-compatibility/2006" xmlns:aink="http://schemas.microsoft.com/office/drawing/2016/ink" xmlns:am3d="http://schemas.microsoft.com/office/drawing/2017/model3d" xmlns:o="urn:schemas-microsoft-com:office:office" xmlns:oel="http://schemas.microsoft.com/office/2019/extlst" xmlns:r="http://schemas.openxmlformats.org/officeDocument/2006/relationships" xmlns:m="http://schemas.openxmlformats.org/officeDocument/2006/math" xmlns:v="urn:schemas-microsoft-com:vml" xmlns:wp14="http://schemas.microsoft.com/office/word/2010/wordprocessingDrawing" xmlns:wp="http://schemas.openxmlformats.org/drawingml/2006/wordprocessingDrawing" xmlns:w10="urn:schemas-microsoft-com:office:word" xmlns:w="http://schemas.openxmlformats.org/wordprocessingml/2006/main" xmlns:w14="http://schemas.microsoft.com/office/word/2010/wordml" xmlns:w15="http://schemas.microsoft.com/office/word/2012/wordml" xmlns:w16cex="http://schemas.microsoft.com/office/word/2018/wordml/cex" xmlns:w16cid="http://schemas.microsoft.com/office/word/2016/wordml/cid" xmlns:w16="http://schemas.microsoft.com/office/word/2018/wordml" xmlns:w16du="http://schemas.microsoft.com/office/word/2023/wordml/word16du" xmlns:w16sdtdh="http://schemas.microsoft.com/office/word/2020/wordml/sdtdatahash" xmlns:w16se="http://schemas.microsoft.com/office/word/2015/wordml/symex" xmlns:wpg="http://schemas.microsoft.com/office/word/2010/wordprocessingGroup" xmlns:wpi="http://schemas.microsoft.com/office/word/2010/wordprocessingInk" xmlns:wne="http://schemas.microsoft.com/office/word/2006/wordml" xmlns:wps="http://schemas.microsoft.com/office/word/2010/wordprocessingShape" mc:Ignorable="w14 w15 w16se w16cid w16 w16cex w16sdtdh wp14">
   <w:body>
     <w:p>
       <w:r>
         <w:t>Student ID:</w:t>
+      </w:r>
+      <w:r>
+        <w:t xml:space="preserve"> 32713339</w:t>
       </w:r>
     </w:p>
     <w:p>
       <w:r>
         <w:t>Student Name:</w:t>
       </w:r>
+      <w:r>
+        <w:t xml:space="preserve"> Ooi Yu Zhang</w:t>
+      </w:r>
     </w:p>
     <w:p>
       <w:r>
         <w:t>Unit Code:</w:t>
       </w:r>
+      <w:r>
+        <w:t xml:space="preserve"> FIT2094</w:t>
+      </w:r>
     </w:p>
     <w:p>
       <w:r>
         <w:t>Applied Class No:</w:t>
+      </w:r>
+      <w:r>
+        <w:t xml:space="preserve"> 3</w:t>
       </w:r>
     </w:p>
     <w:p>
@@ -48,12 +60,12 @@
         <w:tblStyle w:val="a"/>
         <w:tblW w:w="9360" w:type="dxa"/>
         <w:tblBorders>
-          <w:top w:val="single" w:sz="8" w:space="0" w:color="000000"/>
-          <w:left w:val="single" w:sz="8" w:space="0" w:color="000000"/>
-          <w:bottom w:val="single" w:sz="8" w:space="0" w:color="000000"/>
-          <w:right w:val="single" w:sz="8" w:space="0" w:color="000000"/>
-          <w:insideH w:val="single" w:sz="8" w:space="0" w:color="000000"/>
-          <w:insideV w:val="single" w:sz="8" w:space="0" w:color="000000"/>
+          <w:top w:val="single" w:color="000000" w:sz="8" w:space="0"/>
+          <w:left w:val="single" w:color="000000" w:sz="8" w:space="0"/>
+          <w:bottom w:val="single" w:color="000000" w:sz="8" w:space="0"/>
+          <w:right w:val="single" w:color="000000" w:sz="8" w:space="0"/>
+          <w:insideH w:val="single" w:color="000000" w:sz="8" w:space="0"/>
+          <w:insideV w:val="single" w:color="000000" w:sz="8" w:space="0"/>
         </w:tblBorders>
         <w:tblLayout w:type="fixed"/>
         <w:tblLook w:val="0600" w:firstRow="0" w:lastRow="0" w:firstColumn="0" w:lastColumn="0" w:noHBand="1" w:noVBand="1"/>
@@ -356,6 +368,9 @@
               <w:widowControl w:val="0"/>
               <w:spacing w:line="240" w:lineRule="auto"/>
             </w:pPr>
+            <w:r>
+              <w:t>X(T1)</w:t>
+            </w:r>
           </w:p>
         </w:tc>
         <w:tc>
@@ -529,6 +544,9 @@
               <w:widowControl w:val="0"/>
               <w:spacing w:line="240" w:lineRule="auto"/>
             </w:pPr>
+            <w:r>
+              <w:t>X(T1)</w:t>
+            </w:r>
           </w:p>
         </w:tc>
         <w:tc>
@@ -702,6 +720,9 @@
               <w:widowControl w:val="0"/>
               <w:spacing w:line="240" w:lineRule="auto"/>
             </w:pPr>
+            <w:r>
+              <w:t>S(T2)</w:t>
+            </w:r>
           </w:p>
         </w:tc>
         <w:tc>
@@ -875,6 +896,9 @@
               <w:widowControl w:val="0"/>
               <w:spacing w:line="240" w:lineRule="auto"/>
             </w:pPr>
+            <w:r>
+              <w:t>S(T2)</w:t>
+            </w:r>
           </w:p>
         </w:tc>
       </w:tr>
@@ -976,6 +1000,9 @@
               <w:widowControl w:val="0"/>
               <w:spacing w:line="240" w:lineRule="auto"/>
             </w:pPr>
+            <w:r>
+              <w:t>T3 wait T1</w:t>
+            </w:r>
           </w:p>
         </w:tc>
         <w:tc>
@@ -1167,6 +1194,9 @@
               <w:widowControl w:val="0"/>
               <w:spacing w:line="240" w:lineRule="auto"/>
             </w:pPr>
+            <w:r>
+              <w:t>X(T2)</w:t>
+            </w:r>
           </w:p>
         </w:tc>
         <w:tc>
@@ -1286,6 +1316,9 @@
               <w:widowControl w:val="0"/>
               <w:spacing w:line="240" w:lineRule="auto"/>
             </w:pPr>
+            <w:r>
+              <w:t>X(T3)</w:t>
+            </w:r>
           </w:p>
         </w:tc>
         <w:tc>
@@ -1477,6 +1510,9 @@
               <w:widowControl w:val="0"/>
               <w:spacing w:line="240" w:lineRule="auto"/>
             </w:pPr>
+            <w:r>
+              <w:t>T3 wait T2</w:t>
+            </w:r>
           </w:p>
         </w:tc>
         <w:tc>
@@ -1614,6 +1650,9 @@
               <w:widowControl w:val="0"/>
               <w:spacing w:line="240" w:lineRule="auto"/>
             </w:pPr>
+            <w:r>
+              <w:t>T2 wait T1</w:t>
+            </w:r>
           </w:p>
         </w:tc>
         <w:tc>
@@ -1751,6 +1790,12 @@
               <w:widowControl w:val="0"/>
               <w:spacing w:line="240" w:lineRule="auto"/>
             </w:pPr>
+            <w:r>
+              <w:t>T2 wait T</w:t>
+            </w:r>
+            <w:r>
+              <w:t>3</w:t>
+            </w:r>
           </w:p>
         </w:tc>
         <w:tc>
@@ -1842,6 +1887,45 @@
     </w:p>
     <w:p>
       <w:pPr>
+        <w:tabs>
+          <w:tab w:val="left" w:pos="566"/>
+        </w:tabs>
+        <w:spacing w:line="240" w:lineRule="auto"/>
+      </w:pPr>
+    </w:p>
+    <w:p w14:noSpellErr="1">
+      <w:pPr>
+        <w:tabs>
+          <w:tab w:val="left" w:pos="566"/>
+        </w:tabs>
+        <w:spacing w:line="240" w:lineRule="auto"/>
+        <w:ind w:left="720"/>
+      </w:pPr>
+      <w:r>
+        <w:rPr>
+          <w:b w:val="1"/>
+          <w:bCs w:val="1"/>
+        </w:rPr>
+        <w:t>Answer</w:t>
+      </w:r>
+      <w:r>
+        <w:rPr/>
+        <w:t>: Yes, a deadlock exists in this transaction sequence.</w:t>
+      </w:r>
+    </w:p>
+    <w:p>
+      <w:pPr>
+        <w:tabs>
+          <w:tab w:val="left" w:pos="566"/>
+        </w:tabs>
+        <w:spacing w:line="240" w:lineRule="auto"/>
+      </w:pPr>
+      <w:r>
+        <w:tab/>
+      </w:r>
+    </w:p>
+    <w:p>
+      <w:pPr>
         <w:numPr>
           <w:ilvl w:val="0"/>
           <w:numId w:val="1"/>
@@ -1863,13 +1947,45 @@
         <w:spacing w:line="240" w:lineRule="auto"/>
       </w:pPr>
     </w:p>
-    <w:p>
+    <w:p w14:noSpellErr="1">
       <w:pPr>
         <w:tabs>
           <w:tab w:val="left" w:pos="566"/>
         </w:tabs>
         <w:spacing w:line="240" w:lineRule="auto"/>
+        <w:ind w:left="720"/>
       </w:pPr>
+      <w:r>
+        <w:rPr>
+          <w:b w:val="1"/>
+          <w:bCs w:val="1"/>
+        </w:rPr>
+        <w:t>Answer</w:t>
+      </w:r>
+      <w:r>
+        <w:rPr/>
+        <w:t>: This is because there is a loop between the transactions</w:t>
+      </w:r>
+      <w:r>
+        <w:rPr/>
+        <w:t xml:space="preserve"> </w:t>
+      </w:r>
+      <w:r>
+        <w:rPr/>
+        <w:t>T2 and T3, where T3 is waiting for T2</w:t>
+      </w:r>
+      <w:r>
+        <w:rPr/>
+        <w:t xml:space="preserve"> and </w:t>
+      </w:r>
+      <w:r>
+        <w:rPr/>
+        <w:t xml:space="preserve">T2 is waiting for </w:t>
+      </w:r>
+      <w:r>
+        <w:rPr/>
+        <w:t>T3.</w:t>
+      </w:r>
     </w:p>
     <w:p>
       <w:r>
@@ -1895,7 +2011,6 @@
     </w:p>
     <w:tbl>
       <w:tblPr>
-        <w:tblStyle w:val="a0"/>
         <w:tblW w:w="9637" w:type="dxa"/>
         <w:tblBorders>
           <w:top w:val="nil"/>
@@ -1928,10 +2043,10 @@
           <w:tcPr>
             <w:tcW w:w="592" w:type="dxa"/>
             <w:tcBorders>
-              <w:top w:val="single" w:sz="8" w:space="0" w:color="292F7C"/>
-              <w:left w:val="single" w:sz="8" w:space="0" w:color="292F7C"/>
-              <w:bottom w:val="single" w:sz="8" w:space="0" w:color="292F7C"/>
-              <w:right w:val="single" w:sz="8" w:space="0" w:color="292F7C"/>
+              <w:top w:val="single" w:color="292F7C" w:sz="8" w:space="0"/>
+              <w:left w:val="single" w:color="292F7C" w:sz="8" w:space="0"/>
+              <w:bottom w:val="single" w:color="292F7C" w:sz="8" w:space="0"/>
+              <w:right w:val="single" w:color="292F7C" w:sz="8" w:space="0"/>
             </w:tcBorders>
             <w:tcMar>
               <w:top w:w="100" w:type="dxa"/>
@@ -1965,10 +2080,10 @@
           <w:tcPr>
             <w:tcW w:w="664" w:type="dxa"/>
             <w:tcBorders>
-              <w:top w:val="single" w:sz="8" w:space="0" w:color="292F7C"/>
-              <w:left w:val="nil"/>
-              <w:bottom w:val="single" w:sz="8" w:space="0" w:color="292F7C"/>
-              <w:right w:val="single" w:sz="8" w:space="0" w:color="292F7C"/>
+              <w:top w:val="single" w:color="292F7C" w:sz="8" w:space="0"/>
+              <w:left w:val="nil"/>
+              <w:bottom w:val="single" w:color="292F7C" w:sz="8" w:space="0"/>
+              <w:right w:val="single" w:color="292F7C" w:sz="8" w:space="0"/>
             </w:tcBorders>
             <w:tcMar>
               <w:top w:w="100" w:type="dxa"/>
@@ -2002,10 +2117,10 @@
           <w:tcPr>
             <w:tcW w:w="751" w:type="dxa"/>
             <w:tcBorders>
-              <w:top w:val="single" w:sz="8" w:space="0" w:color="292F7C"/>
-              <w:left w:val="nil"/>
-              <w:bottom w:val="single" w:sz="8" w:space="0" w:color="292F7C"/>
-              <w:right w:val="single" w:sz="8" w:space="0" w:color="292F7C"/>
+              <w:top w:val="single" w:color="292F7C" w:sz="8" w:space="0"/>
+              <w:left w:val="nil"/>
+              <w:bottom w:val="single" w:color="292F7C" w:sz="8" w:space="0"/>
+              <w:right w:val="single" w:color="292F7C" w:sz="8" w:space="0"/>
             </w:tcBorders>
             <w:tcMar>
               <w:top w:w="100" w:type="dxa"/>
@@ -2039,10 +2154,10 @@
           <w:tcPr>
             <w:tcW w:w="736" w:type="dxa"/>
             <w:tcBorders>
-              <w:top w:val="single" w:sz="8" w:space="0" w:color="292F7C"/>
-              <w:left w:val="nil"/>
-              <w:bottom w:val="single" w:sz="8" w:space="0" w:color="292F7C"/>
-              <w:right w:val="single" w:sz="8" w:space="0" w:color="292F7C"/>
+              <w:top w:val="single" w:color="292F7C" w:sz="8" w:space="0"/>
+              <w:left w:val="nil"/>
+              <w:bottom w:val="single" w:color="292F7C" w:sz="8" w:space="0"/>
+              <w:right w:val="single" w:color="292F7C" w:sz="8" w:space="0"/>
             </w:tcBorders>
             <w:tcMar>
               <w:top w:w="100" w:type="dxa"/>
@@ -2076,10 +2191,10 @@
           <w:tcPr>
             <w:tcW w:w="1358" w:type="dxa"/>
             <w:tcBorders>
-              <w:top w:val="single" w:sz="8" w:space="0" w:color="292F7C"/>
-              <w:left w:val="nil"/>
-              <w:bottom w:val="single" w:sz="8" w:space="0" w:color="292F7C"/>
-              <w:right w:val="single" w:sz="8" w:space="0" w:color="292F7C"/>
+              <w:top w:val="single" w:color="292F7C" w:sz="8" w:space="0"/>
+              <w:left w:val="nil"/>
+              <w:bottom w:val="single" w:color="292F7C" w:sz="8" w:space="0"/>
+              <w:right w:val="single" w:color="292F7C" w:sz="8" w:space="0"/>
             </w:tcBorders>
             <w:tcMar>
               <w:top w:w="100" w:type="dxa"/>
@@ -2113,10 +2228,10 @@
           <w:tcPr>
             <w:tcW w:w="1603" w:type="dxa"/>
             <w:tcBorders>
-              <w:top w:val="single" w:sz="8" w:space="0" w:color="292F7C"/>
-              <w:left w:val="nil"/>
-              <w:bottom w:val="single" w:sz="8" w:space="0" w:color="292F7C"/>
-              <w:right w:val="single" w:sz="8" w:space="0" w:color="292F7C"/>
+              <w:top w:val="single" w:color="292F7C" w:sz="8" w:space="0"/>
+              <w:left w:val="nil"/>
+              <w:bottom w:val="single" w:color="292F7C" w:sz="8" w:space="0"/>
+              <w:right w:val="single" w:color="292F7C" w:sz="8" w:space="0"/>
             </w:tcBorders>
             <w:tcMar>
               <w:top w:w="100" w:type="dxa"/>
@@ -2150,10 +2265,10 @@
           <w:tcPr>
             <w:tcW w:w="708" w:type="dxa"/>
             <w:tcBorders>
-              <w:top w:val="single" w:sz="8" w:space="0" w:color="292F7C"/>
-              <w:left w:val="nil"/>
-              <w:bottom w:val="single" w:sz="8" w:space="0" w:color="292F7C"/>
-              <w:right w:val="single" w:sz="8" w:space="0" w:color="292F7C"/>
+              <w:top w:val="single" w:color="292F7C" w:sz="8" w:space="0"/>
+              <w:left w:val="nil"/>
+              <w:bottom w:val="single" w:color="292F7C" w:sz="8" w:space="0"/>
+              <w:right w:val="single" w:color="292F7C" w:sz="8" w:space="0"/>
             </w:tcBorders>
             <w:tcMar>
               <w:top w:w="100" w:type="dxa"/>
@@ -2187,10 +2302,10 @@
           <w:tcPr>
             <w:tcW w:w="1329" w:type="dxa"/>
             <w:tcBorders>
-              <w:top w:val="single" w:sz="8" w:space="0" w:color="292F7C"/>
-              <w:left w:val="nil"/>
-              <w:bottom w:val="single" w:sz="8" w:space="0" w:color="292F7C"/>
-              <w:right w:val="single" w:sz="8" w:space="0" w:color="292F7C"/>
+              <w:top w:val="single" w:color="292F7C" w:sz="8" w:space="0"/>
+              <w:left w:val="nil"/>
+              <w:bottom w:val="single" w:color="292F7C" w:sz="8" w:space="0"/>
+              <w:right w:val="single" w:color="292F7C" w:sz="8" w:space="0"/>
             </w:tcBorders>
             <w:tcMar>
               <w:top w:w="100" w:type="dxa"/>
@@ -2224,10 +2339,10 @@
           <w:tcPr>
             <w:tcW w:w="1025" w:type="dxa"/>
             <w:tcBorders>
-              <w:top w:val="single" w:sz="8" w:space="0" w:color="292F7C"/>
-              <w:left w:val="nil"/>
-              <w:bottom w:val="single" w:sz="8" w:space="0" w:color="292F7C"/>
-              <w:right w:val="single" w:sz="8" w:space="0" w:color="292F7C"/>
+              <w:top w:val="single" w:color="292F7C" w:sz="8" w:space="0"/>
+              <w:left w:val="nil"/>
+              <w:bottom w:val="single" w:color="292F7C" w:sz="8" w:space="0"/>
+              <w:right w:val="single" w:color="292F7C" w:sz="8" w:space="0"/>
             </w:tcBorders>
             <w:tcMar>
               <w:top w:w="100" w:type="dxa"/>
@@ -2261,10 +2376,10 @@
           <w:tcPr>
             <w:tcW w:w="866" w:type="dxa"/>
             <w:tcBorders>
-              <w:top w:val="single" w:sz="8" w:space="0" w:color="292F7C"/>
-              <w:left w:val="nil"/>
-              <w:bottom w:val="single" w:sz="8" w:space="0" w:color="292F7C"/>
-              <w:right w:val="single" w:sz="8" w:space="0" w:color="292F7C"/>
+              <w:top w:val="single" w:color="292F7C" w:sz="8" w:space="0"/>
+              <w:left w:val="nil"/>
+              <w:bottom w:val="single" w:color="292F7C" w:sz="8" w:space="0"/>
+              <w:right w:val="single" w:color="292F7C" w:sz="8" w:space="0"/>
             </w:tcBorders>
             <w:tcMar>
               <w:top w:w="100" w:type="dxa"/>
@@ -2304,9 +2419,9 @@
             <w:tcW w:w="592" w:type="dxa"/>
             <w:tcBorders>
               <w:top w:val="nil"/>
-              <w:left w:val="single" w:sz="8" w:space="0" w:color="292F7C"/>
-              <w:bottom w:val="single" w:sz="8" w:space="0" w:color="292F7C"/>
-              <w:right w:val="single" w:sz="8" w:space="0" w:color="292F7C"/>
+              <w:left w:val="single" w:color="292F7C" w:sz="8" w:space="0"/>
+              <w:bottom w:val="single" w:color="292F7C" w:sz="8" w:space="0"/>
+              <w:right w:val="single" w:color="292F7C" w:sz="8" w:space="0"/>
             </w:tcBorders>
             <w:tcMar>
               <w:top w:w="100" w:type="dxa"/>
@@ -2319,6 +2434,10 @@
             <w:pPr>
               <w:spacing w:before="120"/>
             </w:pPr>
+            <w:r>
+              <w:rPr/>
+              <w:t>101</w:t>
+            </w:r>
           </w:p>
         </w:tc>
         <w:tc>
@@ -2327,8 +2446,8 @@
             <w:tcBorders>
               <w:top w:val="nil"/>
               <w:left w:val="nil"/>
-              <w:bottom w:val="single" w:sz="8" w:space="0" w:color="292F7C"/>
-              <w:right w:val="single" w:sz="8" w:space="0" w:color="292F7C"/>
+              <w:bottom w:val="single" w:color="292F7C" w:sz="8" w:space="0"/>
+              <w:right w:val="single" w:color="292F7C" w:sz="8" w:space="0"/>
             </w:tcBorders>
             <w:tcMar>
               <w:top w:w="100" w:type="dxa"/>
@@ -2341,6 +2460,10 @@
             <w:pPr>
               <w:spacing w:before="120"/>
             </w:pPr>
+            <w:r>
+              <w:rPr/>
+              <w:t>601</w:t>
+            </w:r>
           </w:p>
         </w:tc>
         <w:tc>
@@ -2349,8 +2472,8 @@
             <w:tcBorders>
               <w:top w:val="nil"/>
               <w:left w:val="nil"/>
-              <w:bottom w:val="single" w:sz="8" w:space="0" w:color="292F7C"/>
-              <w:right w:val="single" w:sz="8" w:space="0" w:color="292F7C"/>
+              <w:bottom w:val="single" w:color="292F7C" w:sz="8" w:space="0"/>
+              <w:right w:val="single" w:color="292F7C" w:sz="8" w:space="0"/>
             </w:tcBorders>
             <w:tcMar>
               <w:top w:w="100" w:type="dxa"/>
@@ -2363,6 +2486,14 @@
             <w:pPr>
               <w:spacing w:before="120"/>
             </w:pPr>
+            <w:r>
+              <w:rPr/>
+              <w:t>N</w:t>
+            </w:r>
+            <w:r>
+              <w:rPr/>
+              <w:t>ull</w:t>
+            </w:r>
           </w:p>
         </w:tc>
         <w:tc>
@@ -2371,8 +2502,8 @@
             <w:tcBorders>
               <w:top w:val="nil"/>
               <w:left w:val="nil"/>
-              <w:bottom w:val="single" w:sz="8" w:space="0" w:color="292F7C"/>
-              <w:right w:val="single" w:sz="8" w:space="0" w:color="292F7C"/>
+              <w:bottom w:val="single" w:color="292F7C" w:sz="8" w:space="0"/>
+              <w:right w:val="single" w:color="292F7C" w:sz="8" w:space="0"/>
             </w:tcBorders>
             <w:tcMar>
               <w:top w:w="100" w:type="dxa"/>
@@ -2385,6 +2516,10 @@
             <w:pPr>
               <w:spacing w:before="120"/>
             </w:pPr>
+            <w:r>
+              <w:rPr/>
+              <w:t>102</w:t>
+            </w:r>
           </w:p>
         </w:tc>
         <w:tc>
@@ -2393,8 +2528,8 @@
             <w:tcBorders>
               <w:top w:val="nil"/>
               <w:left w:val="nil"/>
-              <w:bottom w:val="single" w:sz="8" w:space="0" w:color="292F7C"/>
-              <w:right w:val="single" w:sz="8" w:space="0" w:color="292F7C"/>
+              <w:bottom w:val="single" w:color="292F7C" w:sz="8" w:space="0"/>
+              <w:right w:val="single" w:color="292F7C" w:sz="8" w:space="0"/>
             </w:tcBorders>
             <w:tcMar>
               <w:top w:w="100" w:type="dxa"/>
@@ -2407,6 +2542,10 @@
             <w:pPr>
               <w:spacing w:before="120"/>
             </w:pPr>
+            <w:r>
+              <w:rPr/>
+              <w:t>START</w:t>
+            </w:r>
           </w:p>
         </w:tc>
         <w:tc>
@@ -2415,8 +2554,8 @@
             <w:tcBorders>
               <w:top w:val="nil"/>
               <w:left w:val="nil"/>
-              <w:bottom w:val="single" w:sz="8" w:space="0" w:color="292F7C"/>
-              <w:right w:val="single" w:sz="8" w:space="0" w:color="292F7C"/>
+              <w:bottom w:val="single" w:color="292F7C" w:sz="8" w:space="0"/>
+              <w:right w:val="single" w:color="292F7C" w:sz="8" w:space="0"/>
             </w:tcBorders>
             <w:tcMar>
               <w:top w:w="100" w:type="dxa"/>
@@ -2429,6 +2568,10 @@
             <w:pPr>
               <w:spacing w:before="120"/>
             </w:pPr>
+            <w:r>
+              <w:rPr/>
+              <w:t>**** Start Transaction</w:t>
+            </w:r>
           </w:p>
         </w:tc>
         <w:tc>
@@ -2437,8 +2580,8 @@
             <w:tcBorders>
               <w:top w:val="nil"/>
               <w:left w:val="nil"/>
-              <w:bottom w:val="single" w:sz="8" w:space="0" w:color="292F7C"/>
-              <w:right w:val="single" w:sz="8" w:space="0" w:color="292F7C"/>
+              <w:bottom w:val="single" w:color="292F7C" w:sz="8" w:space="0"/>
+              <w:right w:val="single" w:color="292F7C" w:sz="8" w:space="0"/>
             </w:tcBorders>
             <w:tcMar>
               <w:top w:w="100" w:type="dxa"/>
@@ -2459,8 +2602,8 @@
             <w:tcBorders>
               <w:top w:val="nil"/>
               <w:left w:val="nil"/>
-              <w:bottom w:val="single" w:sz="8" w:space="0" w:color="292F7C"/>
-              <w:right w:val="single" w:sz="8" w:space="0" w:color="292F7C"/>
+              <w:bottom w:val="single" w:color="292F7C" w:sz="8" w:space="0"/>
+              <w:right w:val="single" w:color="292F7C" w:sz="8" w:space="0"/>
             </w:tcBorders>
             <w:tcMar>
               <w:top w:w="100" w:type="dxa"/>
@@ -2481,8 +2624,8 @@
             <w:tcBorders>
               <w:top w:val="nil"/>
               <w:left w:val="nil"/>
-              <w:bottom w:val="single" w:sz="8" w:space="0" w:color="292F7C"/>
-              <w:right w:val="single" w:sz="8" w:space="0" w:color="292F7C"/>
+              <w:bottom w:val="single" w:color="292F7C" w:sz="8" w:space="0"/>
+              <w:right w:val="single" w:color="292F7C" w:sz="8" w:space="0"/>
             </w:tcBorders>
             <w:tcMar>
               <w:top w:w="100" w:type="dxa"/>
@@ -2503,8 +2646,8 @@
             <w:tcBorders>
               <w:top w:val="nil"/>
               <w:left w:val="nil"/>
-              <w:bottom w:val="single" w:sz="8" w:space="0" w:color="292F7C"/>
-              <w:right w:val="single" w:sz="8" w:space="0" w:color="292F7C"/>
+              <w:bottom w:val="single" w:color="292F7C" w:sz="8" w:space="0"/>
+              <w:right w:val="single" w:color="292F7C" w:sz="8" w:space="0"/>
             </w:tcBorders>
             <w:tcMar>
               <w:top w:w="100" w:type="dxa"/>
@@ -2516,23 +2659,1323 @@
           <w:p>
             <w:pPr>
               <w:spacing w:before="120"/>
+            </w:pPr>
+          </w:p>
+        </w:tc>
+      </w:tr>
+      <w:tr>
+        <w:trPr>
+          <w:trHeight w:val="920"/>
+        </w:trPr>
+        <w:tc>
+          <w:tcPr>
+            <w:tcW w:w="593" w:type="dxa"/>
+            <w:tcBorders>
+              <w:top w:val="nil"/>
+              <w:left w:val="single" w:color="292F7C" w:sz="8" w:space="0"/>
+              <w:bottom w:val="single" w:color="292F7C" w:sz="8" w:space="0"/>
+              <w:right w:val="single" w:color="292F7C" w:sz="8" w:space="0"/>
+            </w:tcBorders>
+            <w:tcMar>
+              <w:top w:w="100" w:type="dxa"/>
+              <w:left w:w="100" w:type="dxa"/>
+              <w:bottom w:w="100" w:type="dxa"/>
+              <w:right w:w="100" w:type="dxa"/>
+            </w:tcMar>
+          </w:tcPr>
+          <w:p>
+            <w:pPr>
+              <w:pStyle w:val="Normal"/>
+            </w:pPr>
+            <w:r>
+              <w:rPr/>
+              <w:t>102</w:t>
+            </w:r>
+          </w:p>
+        </w:tc>
+        <w:tc>
+          <w:tcPr>
+            <w:tcW w:w="664" w:type="dxa"/>
+            <w:tcBorders>
+              <w:top w:val="nil"/>
+              <w:left w:val="nil"/>
+              <w:bottom w:val="single" w:color="292F7C" w:sz="8" w:space="0"/>
+              <w:right w:val="single" w:color="292F7C" w:sz="8" w:space="0"/>
+            </w:tcBorders>
+            <w:tcMar>
+              <w:top w:w="100" w:type="dxa"/>
+              <w:left w:w="100" w:type="dxa"/>
+              <w:bottom w:w="100" w:type="dxa"/>
+              <w:right w:w="100" w:type="dxa"/>
+            </w:tcMar>
+          </w:tcPr>
+          <w:p>
+            <w:pPr>
+              <w:pStyle w:val="Normal"/>
+            </w:pPr>
+            <w:r>
+              <w:rPr/>
+              <w:t>601</w:t>
+            </w:r>
+          </w:p>
+        </w:tc>
+        <w:tc>
+          <w:tcPr>
+            <w:tcW w:w="751" w:type="dxa"/>
+            <w:tcBorders>
+              <w:top w:val="nil"/>
+              <w:left w:val="nil"/>
+              <w:bottom w:val="single" w:color="292F7C" w:sz="8" w:space="0"/>
+              <w:right w:val="single" w:color="292F7C" w:sz="8" w:space="0"/>
+            </w:tcBorders>
+            <w:tcMar>
+              <w:top w:w="100" w:type="dxa"/>
+              <w:left w:w="100" w:type="dxa"/>
+              <w:bottom w:w="100" w:type="dxa"/>
+              <w:right w:w="100" w:type="dxa"/>
+            </w:tcMar>
+          </w:tcPr>
+          <w:p>
+            <w:pPr>
+              <w:pStyle w:val="Normal"/>
+            </w:pPr>
+            <w:r>
+              <w:rPr/>
+              <w:t>101</w:t>
+            </w:r>
+          </w:p>
+        </w:tc>
+        <w:tc>
+          <w:tcPr>
+            <w:tcW w:w="736" w:type="dxa"/>
+            <w:tcBorders>
+              <w:top w:val="nil"/>
+              <w:left w:val="nil"/>
+              <w:bottom w:val="single" w:color="292F7C" w:sz="8" w:space="0"/>
+              <w:right w:val="single" w:color="292F7C" w:sz="8" w:space="0"/>
+            </w:tcBorders>
+            <w:tcMar>
+              <w:top w:w="100" w:type="dxa"/>
+              <w:left w:w="100" w:type="dxa"/>
+              <w:bottom w:w="100" w:type="dxa"/>
+              <w:right w:w="100" w:type="dxa"/>
+            </w:tcMar>
+          </w:tcPr>
+          <w:p>
+            <w:pPr>
+              <w:pStyle w:val="Normal"/>
+            </w:pPr>
+            <w:r>
+              <w:rPr/>
+              <w:t>103</w:t>
+            </w:r>
+          </w:p>
+        </w:tc>
+        <w:tc>
+          <w:tcPr>
+            <w:tcW w:w="1359" w:type="dxa"/>
+            <w:tcBorders>
+              <w:top w:val="nil"/>
+              <w:left w:val="nil"/>
+              <w:bottom w:val="single" w:color="292F7C" w:sz="8" w:space="0"/>
+              <w:right w:val="single" w:color="292F7C" w:sz="8" w:space="0"/>
+            </w:tcBorders>
+            <w:tcMar>
+              <w:top w:w="100" w:type="dxa"/>
+              <w:left w:w="100" w:type="dxa"/>
+              <w:bottom w:w="100" w:type="dxa"/>
+              <w:right w:w="100" w:type="dxa"/>
+            </w:tcMar>
+          </w:tcPr>
+          <w:p>
+            <w:pPr>
+              <w:pStyle w:val="Normal"/>
+            </w:pPr>
+            <w:r>
+              <w:rPr/>
+              <w:t>UPDATE</w:t>
+            </w:r>
+          </w:p>
+        </w:tc>
+        <w:tc>
+          <w:tcPr>
+            <w:tcW w:w="1604" w:type="dxa"/>
+            <w:tcBorders>
+              <w:top w:val="nil"/>
+              <w:left w:val="nil"/>
+              <w:bottom w:val="single" w:color="292F7C" w:sz="8" w:space="0"/>
+              <w:right w:val="single" w:color="292F7C" w:sz="8" w:space="0"/>
+            </w:tcBorders>
+            <w:tcMar>
+              <w:top w:w="100" w:type="dxa"/>
+              <w:left w:w="100" w:type="dxa"/>
+              <w:bottom w:w="100" w:type="dxa"/>
+              <w:right w:w="100" w:type="dxa"/>
+            </w:tcMar>
+          </w:tcPr>
+          <w:p>
+            <w:pPr>
+              <w:pStyle w:val="Normal"/>
+            </w:pPr>
+            <w:r>
+              <w:rPr/>
+              <w:t>PRODUCT</w:t>
+            </w:r>
+          </w:p>
+        </w:tc>
+        <w:tc>
+          <w:tcPr>
+            <w:tcW w:w="708" w:type="dxa"/>
+            <w:tcBorders>
+              <w:top w:val="nil"/>
+              <w:left w:val="nil"/>
+              <w:bottom w:val="single" w:color="292F7C" w:sz="8" w:space="0"/>
+              <w:right w:val="single" w:color="292F7C" w:sz="8" w:space="0"/>
+            </w:tcBorders>
+            <w:tcMar>
+              <w:top w:w="100" w:type="dxa"/>
+              <w:left w:w="100" w:type="dxa"/>
+              <w:bottom w:w="100" w:type="dxa"/>
+              <w:right w:w="100" w:type="dxa"/>
+            </w:tcMar>
+          </w:tcPr>
+          <w:p>
+            <w:pPr>
+              <w:pStyle w:val="Normal"/>
+            </w:pPr>
+            <w:r>
+              <w:rPr/>
+              <w:t>‘ABC’</w:t>
+            </w:r>
+          </w:p>
+        </w:tc>
+        <w:tc>
+          <w:tcPr>
+            <w:tcW w:w="1330" w:type="dxa"/>
+            <w:tcBorders>
+              <w:top w:val="nil"/>
+              <w:left w:val="nil"/>
+              <w:bottom w:val="single" w:color="292F7C" w:sz="8" w:space="0"/>
+              <w:right w:val="single" w:color="292F7C" w:sz="8" w:space="0"/>
+            </w:tcBorders>
+            <w:tcMar>
+              <w:top w:w="100" w:type="dxa"/>
+              <w:left w:w="100" w:type="dxa"/>
+              <w:bottom w:w="100" w:type="dxa"/>
+              <w:right w:w="100" w:type="dxa"/>
+            </w:tcMar>
+          </w:tcPr>
+          <w:p>
+            <w:pPr>
+              <w:pStyle w:val="Normal"/>
+            </w:pPr>
+            <w:r>
+              <w:rPr/>
+              <w:t>PROD_QOH</w:t>
+            </w:r>
+          </w:p>
+        </w:tc>
+        <w:tc>
+          <w:tcPr>
+            <w:tcW w:w="1026" w:type="dxa"/>
+            <w:tcBorders>
+              <w:top w:val="nil"/>
+              <w:left w:val="nil"/>
+              <w:bottom w:val="single" w:color="292F7C" w:sz="8" w:space="0"/>
+              <w:right w:val="single" w:color="292F7C" w:sz="8" w:space="0"/>
+            </w:tcBorders>
+            <w:tcMar>
+              <w:top w:w="100" w:type="dxa"/>
+              <w:left w:w="100" w:type="dxa"/>
+              <w:bottom w:w="100" w:type="dxa"/>
+              <w:right w:w="100" w:type="dxa"/>
+            </w:tcMar>
+          </w:tcPr>
+          <w:p>
+            <w:pPr>
+              <w:pStyle w:val="Normal"/>
+            </w:pPr>
+            <w:r>
+              <w:rPr/>
+              <w:t>1205</w:t>
+            </w:r>
+          </w:p>
+        </w:tc>
+        <w:tc>
+          <w:tcPr>
+            <w:tcW w:w="866" w:type="dxa"/>
+            <w:tcBorders>
+              <w:top w:val="nil"/>
+              <w:left w:val="nil"/>
+              <w:bottom w:val="single" w:color="292F7C" w:sz="8" w:space="0"/>
+              <w:right w:val="single" w:color="292F7C" w:sz="8" w:space="0"/>
+            </w:tcBorders>
+            <w:tcMar>
+              <w:top w:w="100" w:type="dxa"/>
+              <w:left w:w="100" w:type="dxa"/>
+              <w:bottom w:w="100" w:type="dxa"/>
+              <w:right w:w="100" w:type="dxa"/>
+            </w:tcMar>
+          </w:tcPr>
+          <w:p>
+            <w:pPr>
+              <w:pStyle w:val="Normal"/>
+            </w:pPr>
+            <w:r>
+              <w:rPr/>
+              <w:t>1206</w:t>
+            </w:r>
+          </w:p>
+        </w:tc>
+      </w:tr>
+      <w:tr>
+        <w:trPr>
+          <w:trHeight w:val="920"/>
+        </w:trPr>
+        <w:tc>
+          <w:tcPr>
+            <w:tcW w:w="593" w:type="dxa"/>
+            <w:tcBorders>
+              <w:top w:val="nil"/>
+              <w:left w:val="single" w:color="292F7C" w:sz="8" w:space="0"/>
+              <w:bottom w:val="single" w:color="292F7C" w:sz="8" w:space="0"/>
+              <w:right w:val="single" w:color="292F7C" w:sz="8" w:space="0"/>
+            </w:tcBorders>
+            <w:tcMar>
+              <w:top w:w="100" w:type="dxa"/>
+              <w:left w:w="100" w:type="dxa"/>
+              <w:bottom w:w="100" w:type="dxa"/>
+              <w:right w:w="100" w:type="dxa"/>
+            </w:tcMar>
+          </w:tcPr>
+          <w:p>
+            <w:pPr>
+              <w:pStyle w:val="Normal"/>
+            </w:pPr>
+            <w:r>
+              <w:rPr/>
+              <w:t>103</w:t>
+            </w:r>
+          </w:p>
+        </w:tc>
+        <w:tc>
+          <w:tcPr>
+            <w:tcW w:w="664" w:type="dxa"/>
+            <w:tcBorders>
+              <w:top w:val="nil"/>
+              <w:left w:val="nil"/>
+              <w:bottom w:val="single" w:color="292F7C" w:sz="8" w:space="0"/>
+              <w:right w:val="single" w:color="292F7C" w:sz="8" w:space="0"/>
+            </w:tcBorders>
+            <w:tcMar>
+              <w:top w:w="100" w:type="dxa"/>
+              <w:left w:w="100" w:type="dxa"/>
+              <w:bottom w:w="100" w:type="dxa"/>
+              <w:right w:w="100" w:type="dxa"/>
+            </w:tcMar>
+          </w:tcPr>
+          <w:p>
+            <w:pPr>
+              <w:pStyle w:val="Normal"/>
+            </w:pPr>
+            <w:r>
+              <w:rPr/>
+              <w:t>601</w:t>
+            </w:r>
+          </w:p>
+        </w:tc>
+        <w:tc>
+          <w:tcPr>
+            <w:tcW w:w="751" w:type="dxa"/>
+            <w:tcBorders>
+              <w:top w:val="nil"/>
+              <w:left w:val="nil"/>
+              <w:bottom w:val="single" w:color="292F7C" w:sz="8" w:space="0"/>
+              <w:right w:val="single" w:color="292F7C" w:sz="8" w:space="0"/>
+            </w:tcBorders>
+            <w:tcMar>
+              <w:top w:w="100" w:type="dxa"/>
+              <w:left w:w="100" w:type="dxa"/>
+              <w:bottom w:w="100" w:type="dxa"/>
+              <w:right w:w="100" w:type="dxa"/>
+            </w:tcMar>
+          </w:tcPr>
+          <w:p>
+            <w:pPr>
+              <w:pStyle w:val="Normal"/>
+            </w:pPr>
+            <w:r>
+              <w:rPr/>
+              <w:t>102</w:t>
+            </w:r>
+          </w:p>
+        </w:tc>
+        <w:tc>
+          <w:tcPr>
+            <w:tcW w:w="736" w:type="dxa"/>
+            <w:tcBorders>
+              <w:top w:val="nil"/>
+              <w:left w:val="nil"/>
+              <w:bottom w:val="single" w:color="292F7C" w:sz="8" w:space="0"/>
+              <w:right w:val="single" w:color="292F7C" w:sz="8" w:space="0"/>
+            </w:tcBorders>
+            <w:tcMar>
+              <w:top w:w="100" w:type="dxa"/>
+              <w:left w:w="100" w:type="dxa"/>
+              <w:bottom w:w="100" w:type="dxa"/>
+              <w:right w:w="100" w:type="dxa"/>
+            </w:tcMar>
+          </w:tcPr>
+          <w:p>
+            <w:pPr>
+              <w:pStyle w:val="Normal"/>
+            </w:pPr>
+            <w:r>
+              <w:rPr/>
+              <w:t>104</w:t>
+            </w:r>
+          </w:p>
+        </w:tc>
+        <w:tc>
+          <w:tcPr>
+            <w:tcW w:w="1359" w:type="dxa"/>
+            <w:tcBorders>
+              <w:top w:val="nil"/>
+              <w:left w:val="nil"/>
+              <w:bottom w:val="single" w:color="292F7C" w:sz="8" w:space="0"/>
+              <w:right w:val="single" w:color="292F7C" w:sz="8" w:space="0"/>
+            </w:tcBorders>
+            <w:tcMar>
+              <w:top w:w="100" w:type="dxa"/>
+              <w:left w:w="100" w:type="dxa"/>
+              <w:bottom w:w="100" w:type="dxa"/>
+              <w:right w:w="100" w:type="dxa"/>
+            </w:tcMar>
+          </w:tcPr>
+          <w:p>
+            <w:pPr>
+              <w:pStyle w:val="Normal"/>
+            </w:pPr>
+            <w:r>
+              <w:rPr/>
+              <w:t>UPDATE</w:t>
+            </w:r>
+          </w:p>
+        </w:tc>
+        <w:tc>
+          <w:tcPr>
+            <w:tcW w:w="1604" w:type="dxa"/>
+            <w:tcBorders>
+              <w:top w:val="nil"/>
+              <w:left w:val="nil"/>
+              <w:bottom w:val="single" w:color="292F7C" w:sz="8" w:space="0"/>
+              <w:right w:val="single" w:color="292F7C" w:sz="8" w:space="0"/>
+            </w:tcBorders>
+            <w:tcMar>
+              <w:top w:w="100" w:type="dxa"/>
+              <w:left w:w="100" w:type="dxa"/>
+              <w:bottom w:w="100" w:type="dxa"/>
+              <w:right w:w="100" w:type="dxa"/>
+            </w:tcMar>
+          </w:tcPr>
+          <w:p>
+            <w:pPr>
+              <w:pStyle w:val="Normal"/>
+            </w:pPr>
+            <w:r>
+              <w:rPr/>
+              <w:t>PART</w:t>
+            </w:r>
+          </w:p>
+        </w:tc>
+        <w:tc>
+          <w:tcPr>
+            <w:tcW w:w="708" w:type="dxa"/>
+            <w:tcBorders>
+              <w:top w:val="nil"/>
+              <w:left w:val="nil"/>
+              <w:bottom w:val="single" w:color="292F7C" w:sz="8" w:space="0"/>
+              <w:right w:val="single" w:color="292F7C" w:sz="8" w:space="0"/>
+            </w:tcBorders>
+            <w:tcMar>
+              <w:top w:w="100" w:type="dxa"/>
+              <w:left w:w="100" w:type="dxa"/>
+              <w:bottom w:w="100" w:type="dxa"/>
+              <w:right w:w="100" w:type="dxa"/>
+            </w:tcMar>
+          </w:tcPr>
+          <w:p>
+            <w:pPr>
+              <w:pStyle w:val="Normal"/>
+            </w:pPr>
+            <w:r>
+              <w:rPr/>
+              <w:t>‘A’</w:t>
+            </w:r>
+          </w:p>
+        </w:tc>
+        <w:tc>
+          <w:tcPr>
+            <w:tcW w:w="1330" w:type="dxa"/>
+            <w:tcBorders>
+              <w:top w:val="nil"/>
+              <w:left w:val="nil"/>
+              <w:bottom w:val="single" w:color="292F7C" w:sz="8" w:space="0"/>
+              <w:right w:val="single" w:color="292F7C" w:sz="8" w:space="0"/>
+            </w:tcBorders>
+            <w:tcMar>
+              <w:top w:w="100" w:type="dxa"/>
+              <w:left w:w="100" w:type="dxa"/>
+              <w:bottom w:w="100" w:type="dxa"/>
+              <w:right w:w="100" w:type="dxa"/>
+            </w:tcMar>
+          </w:tcPr>
+          <w:p>
+            <w:pPr>
+              <w:pStyle w:val="Normal"/>
+            </w:pPr>
+            <w:r>
+              <w:rPr/>
+              <w:t>PART_QOH</w:t>
+            </w:r>
+          </w:p>
+        </w:tc>
+        <w:tc>
+          <w:tcPr>
+            <w:tcW w:w="1026" w:type="dxa"/>
+            <w:tcBorders>
+              <w:top w:val="nil"/>
+              <w:left w:val="nil"/>
+              <w:bottom w:val="single" w:color="292F7C" w:sz="8" w:space="0"/>
+              <w:right w:val="single" w:color="292F7C" w:sz="8" w:space="0"/>
+            </w:tcBorders>
+            <w:tcMar>
+              <w:top w:w="100" w:type="dxa"/>
+              <w:left w:w="100" w:type="dxa"/>
+              <w:bottom w:w="100" w:type="dxa"/>
+              <w:right w:w="100" w:type="dxa"/>
+            </w:tcMar>
+          </w:tcPr>
+          <w:p>
+            <w:pPr>
+              <w:pStyle w:val="Normal"/>
+            </w:pPr>
+            <w:r>
+              <w:rPr/>
+              <w:t>567</w:t>
+            </w:r>
+          </w:p>
+        </w:tc>
+        <w:tc>
+          <w:tcPr>
+            <w:tcW w:w="866" w:type="dxa"/>
+            <w:tcBorders>
+              <w:top w:val="nil"/>
+              <w:left w:val="nil"/>
+              <w:bottom w:val="single" w:color="292F7C" w:sz="8" w:space="0"/>
+              <w:right w:val="single" w:color="292F7C" w:sz="8" w:space="0"/>
+            </w:tcBorders>
+            <w:tcMar>
+              <w:top w:w="100" w:type="dxa"/>
+              <w:left w:w="100" w:type="dxa"/>
+              <w:bottom w:w="100" w:type="dxa"/>
+              <w:right w:w="100" w:type="dxa"/>
+            </w:tcMar>
+          </w:tcPr>
+          <w:p>
+            <w:pPr>
+              <w:pStyle w:val="Normal"/>
+            </w:pPr>
+            <w:r>
+              <w:rPr/>
+              <w:t>566</w:t>
+            </w:r>
+          </w:p>
+        </w:tc>
+      </w:tr>
+      <w:tr>
+        <w:trPr>
+          <w:trHeight w:val="920"/>
+        </w:trPr>
+        <w:tc>
+          <w:tcPr>
+            <w:tcW w:w="593" w:type="dxa"/>
+            <w:tcBorders>
+              <w:top w:val="nil"/>
+              <w:left w:val="single" w:color="292F7C" w:sz="8" w:space="0"/>
+              <w:bottom w:val="single" w:color="292F7C" w:sz="8" w:space="0"/>
+              <w:right w:val="single" w:color="292F7C" w:sz="8" w:space="0"/>
+            </w:tcBorders>
+            <w:tcMar>
+              <w:top w:w="100" w:type="dxa"/>
+              <w:left w:w="100" w:type="dxa"/>
+              <w:bottom w:w="100" w:type="dxa"/>
+              <w:right w:w="100" w:type="dxa"/>
+            </w:tcMar>
+          </w:tcPr>
+          <w:p>
+            <w:pPr>
+              <w:pStyle w:val="Normal"/>
+            </w:pPr>
+            <w:r>
+              <w:rPr/>
+              <w:t>104</w:t>
+            </w:r>
+          </w:p>
+        </w:tc>
+        <w:tc>
+          <w:tcPr>
+            <w:tcW w:w="664" w:type="dxa"/>
+            <w:tcBorders>
+              <w:top w:val="nil"/>
+              <w:left w:val="nil"/>
+              <w:bottom w:val="single" w:color="292F7C" w:sz="8" w:space="0"/>
+              <w:right w:val="single" w:color="292F7C" w:sz="8" w:space="0"/>
+            </w:tcBorders>
+            <w:tcMar>
+              <w:top w:w="100" w:type="dxa"/>
+              <w:left w:w="100" w:type="dxa"/>
+              <w:bottom w:w="100" w:type="dxa"/>
+              <w:right w:w="100" w:type="dxa"/>
+            </w:tcMar>
+          </w:tcPr>
+          <w:p>
+            <w:pPr>
+              <w:pStyle w:val="Normal"/>
+            </w:pPr>
+            <w:r>
+              <w:rPr/>
+              <w:t>601</w:t>
+            </w:r>
+          </w:p>
+        </w:tc>
+        <w:tc>
+          <w:tcPr>
+            <w:tcW w:w="751" w:type="dxa"/>
+            <w:tcBorders>
+              <w:top w:val="nil"/>
+              <w:left w:val="nil"/>
+              <w:bottom w:val="single" w:color="292F7C" w:sz="8" w:space="0"/>
+              <w:right w:val="single" w:color="292F7C" w:sz="8" w:space="0"/>
+            </w:tcBorders>
+            <w:tcMar>
+              <w:top w:w="100" w:type="dxa"/>
+              <w:left w:w="100" w:type="dxa"/>
+              <w:bottom w:w="100" w:type="dxa"/>
+              <w:right w:w="100" w:type="dxa"/>
+            </w:tcMar>
+          </w:tcPr>
+          <w:p>
+            <w:pPr>
+              <w:pStyle w:val="Normal"/>
+            </w:pPr>
+            <w:r>
+              <w:rPr/>
+              <w:t>103</w:t>
+            </w:r>
+          </w:p>
+        </w:tc>
+        <w:tc>
+          <w:tcPr>
+            <w:tcW w:w="736" w:type="dxa"/>
+            <w:tcBorders>
+              <w:top w:val="nil"/>
+              <w:left w:val="nil"/>
+              <w:bottom w:val="single" w:color="292F7C" w:sz="8" w:space="0"/>
+              <w:right w:val="single" w:color="292F7C" w:sz="8" w:space="0"/>
+            </w:tcBorders>
+            <w:tcMar>
+              <w:top w:w="100" w:type="dxa"/>
+              <w:left w:w="100" w:type="dxa"/>
+              <w:bottom w:w="100" w:type="dxa"/>
+              <w:right w:w="100" w:type="dxa"/>
+            </w:tcMar>
+          </w:tcPr>
+          <w:p>
+            <w:pPr>
+              <w:pStyle w:val="Normal"/>
+            </w:pPr>
+            <w:r>
+              <w:rPr/>
+              <w:t>105</w:t>
+            </w:r>
+          </w:p>
+        </w:tc>
+        <w:tc>
+          <w:tcPr>
+            <w:tcW w:w="1359" w:type="dxa"/>
+            <w:tcBorders>
+              <w:top w:val="nil"/>
+              <w:left w:val="nil"/>
+              <w:bottom w:val="single" w:color="292F7C" w:sz="8" w:space="0"/>
+              <w:right w:val="single" w:color="292F7C" w:sz="8" w:space="0"/>
+            </w:tcBorders>
+            <w:tcMar>
+              <w:top w:w="100" w:type="dxa"/>
+              <w:left w:w="100" w:type="dxa"/>
+              <w:bottom w:w="100" w:type="dxa"/>
+              <w:right w:w="100" w:type="dxa"/>
+            </w:tcMar>
+          </w:tcPr>
+          <w:p>
+            <w:pPr>
+              <w:pStyle w:val="Normal"/>
+            </w:pPr>
+            <w:r>
+              <w:rPr/>
+              <w:t>UPDATE</w:t>
+            </w:r>
+          </w:p>
+        </w:tc>
+        <w:tc>
+          <w:tcPr>
+            <w:tcW w:w="1604" w:type="dxa"/>
+            <w:tcBorders>
+              <w:top w:val="nil"/>
+              <w:left w:val="nil"/>
+              <w:bottom w:val="single" w:color="292F7C" w:sz="8" w:space="0"/>
+              <w:right w:val="single" w:color="292F7C" w:sz="8" w:space="0"/>
+            </w:tcBorders>
+            <w:tcMar>
+              <w:top w:w="100" w:type="dxa"/>
+              <w:left w:w="100" w:type="dxa"/>
+              <w:bottom w:w="100" w:type="dxa"/>
+              <w:right w:w="100" w:type="dxa"/>
+            </w:tcMar>
+          </w:tcPr>
+          <w:p>
+            <w:pPr>
+              <w:pStyle w:val="Normal"/>
+            </w:pPr>
+            <w:r>
+              <w:rPr/>
+              <w:t>PART</w:t>
+            </w:r>
+          </w:p>
+        </w:tc>
+        <w:tc>
+          <w:tcPr>
+            <w:tcW w:w="708" w:type="dxa"/>
+            <w:tcBorders>
+              <w:top w:val="nil"/>
+              <w:left w:val="nil"/>
+              <w:bottom w:val="single" w:color="292F7C" w:sz="8" w:space="0"/>
+              <w:right w:val="single" w:color="292F7C" w:sz="8" w:space="0"/>
+            </w:tcBorders>
+            <w:tcMar>
+              <w:top w:w="100" w:type="dxa"/>
+              <w:left w:w="100" w:type="dxa"/>
+              <w:bottom w:w="100" w:type="dxa"/>
+              <w:right w:w="100" w:type="dxa"/>
+            </w:tcMar>
+          </w:tcPr>
+          <w:p>
+            <w:pPr>
+              <w:pStyle w:val="Normal"/>
+            </w:pPr>
+            <w:r>
+              <w:rPr/>
+              <w:t>‘B’</w:t>
+            </w:r>
+          </w:p>
+        </w:tc>
+        <w:tc>
+          <w:tcPr>
+            <w:tcW w:w="1330" w:type="dxa"/>
+            <w:tcBorders>
+              <w:top w:val="nil"/>
+              <w:left w:val="nil"/>
+              <w:bottom w:val="single" w:color="292F7C" w:sz="8" w:space="0"/>
+              <w:right w:val="single" w:color="292F7C" w:sz="8" w:space="0"/>
+            </w:tcBorders>
+            <w:tcMar>
+              <w:top w:w="100" w:type="dxa"/>
+              <w:left w:w="100" w:type="dxa"/>
+              <w:bottom w:w="100" w:type="dxa"/>
+              <w:right w:w="100" w:type="dxa"/>
+            </w:tcMar>
+          </w:tcPr>
+          <w:p>
+            <w:pPr>
+              <w:pStyle w:val="Normal"/>
+            </w:pPr>
+            <w:r>
+              <w:rPr/>
+              <w:t>PART_QOH</w:t>
+            </w:r>
+          </w:p>
+        </w:tc>
+        <w:tc>
+          <w:tcPr>
+            <w:tcW w:w="1026" w:type="dxa"/>
+            <w:tcBorders>
+              <w:top w:val="nil"/>
+              <w:left w:val="nil"/>
+              <w:bottom w:val="single" w:color="292F7C" w:sz="8" w:space="0"/>
+              <w:right w:val="single" w:color="292F7C" w:sz="8" w:space="0"/>
+            </w:tcBorders>
+            <w:tcMar>
+              <w:top w:w="100" w:type="dxa"/>
+              <w:left w:w="100" w:type="dxa"/>
+              <w:bottom w:w="100" w:type="dxa"/>
+              <w:right w:w="100" w:type="dxa"/>
+            </w:tcMar>
+          </w:tcPr>
+          <w:p>
+            <w:pPr>
+              <w:pStyle w:val="Normal"/>
+            </w:pPr>
+            <w:r>
+              <w:rPr/>
+              <w:t>98</w:t>
+            </w:r>
+          </w:p>
+        </w:tc>
+        <w:tc>
+          <w:tcPr>
+            <w:tcW w:w="866" w:type="dxa"/>
+            <w:tcBorders>
+              <w:top w:val="nil"/>
+              <w:left w:val="nil"/>
+              <w:bottom w:val="single" w:color="292F7C" w:sz="8" w:space="0"/>
+              <w:right w:val="single" w:color="292F7C" w:sz="8" w:space="0"/>
+            </w:tcBorders>
+            <w:tcMar>
+              <w:top w:w="100" w:type="dxa"/>
+              <w:left w:w="100" w:type="dxa"/>
+              <w:bottom w:w="100" w:type="dxa"/>
+              <w:right w:w="100" w:type="dxa"/>
+            </w:tcMar>
+          </w:tcPr>
+          <w:p>
+            <w:pPr>
+              <w:pStyle w:val="Normal"/>
+            </w:pPr>
+            <w:r>
+              <w:rPr/>
+              <w:t>97</w:t>
+            </w:r>
+          </w:p>
+        </w:tc>
+      </w:tr>
+      <w:tr>
+        <w:trPr>
+          <w:trHeight w:val="920"/>
+        </w:trPr>
+        <w:tc>
+          <w:tcPr>
+            <w:tcW w:w="593" w:type="dxa"/>
+            <w:tcBorders>
+              <w:top w:val="nil"/>
+              <w:left w:val="single" w:color="292F7C" w:sz="8" w:space="0"/>
+              <w:bottom w:val="single" w:color="292F7C" w:sz="8" w:space="0"/>
+              <w:right w:val="single" w:color="292F7C" w:sz="8" w:space="0"/>
+            </w:tcBorders>
+            <w:tcMar>
+              <w:top w:w="100" w:type="dxa"/>
+              <w:left w:w="100" w:type="dxa"/>
+              <w:bottom w:w="100" w:type="dxa"/>
+              <w:right w:w="100" w:type="dxa"/>
+            </w:tcMar>
+          </w:tcPr>
+          <w:p>
+            <w:pPr>
+              <w:pStyle w:val="Normal"/>
+            </w:pPr>
+            <w:r>
+              <w:rPr/>
+              <w:t>105</w:t>
+            </w:r>
+          </w:p>
+        </w:tc>
+        <w:tc>
+          <w:tcPr>
+            <w:tcW w:w="664" w:type="dxa"/>
+            <w:tcBorders>
+              <w:top w:val="nil"/>
+              <w:left w:val="nil"/>
+              <w:bottom w:val="single" w:color="292F7C" w:sz="8" w:space="0"/>
+              <w:right w:val="single" w:color="292F7C" w:sz="8" w:space="0"/>
+            </w:tcBorders>
+            <w:tcMar>
+              <w:top w:w="100" w:type="dxa"/>
+              <w:left w:w="100" w:type="dxa"/>
+              <w:bottom w:w="100" w:type="dxa"/>
+              <w:right w:w="100" w:type="dxa"/>
+            </w:tcMar>
+          </w:tcPr>
+          <w:p>
+            <w:pPr>
+              <w:pStyle w:val="Normal"/>
+            </w:pPr>
+            <w:r>
+              <w:rPr/>
+              <w:t>601</w:t>
+            </w:r>
+          </w:p>
+        </w:tc>
+        <w:tc>
+          <w:tcPr>
+            <w:tcW w:w="751" w:type="dxa"/>
+            <w:tcBorders>
+              <w:top w:val="nil"/>
+              <w:left w:val="nil"/>
+              <w:bottom w:val="single" w:color="292F7C" w:sz="8" w:space="0"/>
+              <w:right w:val="single" w:color="292F7C" w:sz="8" w:space="0"/>
+            </w:tcBorders>
+            <w:tcMar>
+              <w:top w:w="100" w:type="dxa"/>
+              <w:left w:w="100" w:type="dxa"/>
+              <w:bottom w:w="100" w:type="dxa"/>
+              <w:right w:w="100" w:type="dxa"/>
+            </w:tcMar>
+          </w:tcPr>
+          <w:p>
+            <w:pPr>
+              <w:pStyle w:val="Normal"/>
+            </w:pPr>
+            <w:r>
+              <w:rPr/>
+              <w:t>104</w:t>
+            </w:r>
+          </w:p>
+        </w:tc>
+        <w:tc>
+          <w:tcPr>
+            <w:tcW w:w="736" w:type="dxa"/>
+            <w:tcBorders>
+              <w:top w:val="nil"/>
+              <w:left w:val="nil"/>
+              <w:bottom w:val="single" w:color="292F7C" w:sz="8" w:space="0"/>
+              <w:right w:val="single" w:color="292F7C" w:sz="8" w:space="0"/>
+            </w:tcBorders>
+            <w:tcMar>
+              <w:top w:w="100" w:type="dxa"/>
+              <w:left w:w="100" w:type="dxa"/>
+              <w:bottom w:w="100" w:type="dxa"/>
+              <w:right w:w="100" w:type="dxa"/>
+            </w:tcMar>
+          </w:tcPr>
+          <w:p>
+            <w:pPr>
+              <w:pStyle w:val="Normal"/>
+            </w:pPr>
+            <w:r>
+              <w:rPr/>
+              <w:t>106</w:t>
+            </w:r>
+          </w:p>
+        </w:tc>
+        <w:tc>
+          <w:tcPr>
+            <w:tcW w:w="1359" w:type="dxa"/>
+            <w:tcBorders>
+              <w:top w:val="nil"/>
+              <w:left w:val="nil"/>
+              <w:bottom w:val="single" w:color="292F7C" w:sz="8" w:space="0"/>
+              <w:right w:val="single" w:color="292F7C" w:sz="8" w:space="0"/>
+            </w:tcBorders>
+            <w:tcMar>
+              <w:top w:w="100" w:type="dxa"/>
+              <w:left w:w="100" w:type="dxa"/>
+              <w:bottom w:w="100" w:type="dxa"/>
+              <w:right w:w="100" w:type="dxa"/>
+            </w:tcMar>
+          </w:tcPr>
+          <w:p>
+            <w:pPr>
+              <w:pStyle w:val="Normal"/>
+            </w:pPr>
+            <w:r>
+              <w:rPr/>
+              <w:t>UPDATE</w:t>
+            </w:r>
+          </w:p>
+        </w:tc>
+        <w:tc>
+          <w:tcPr>
+            <w:tcW w:w="1604" w:type="dxa"/>
+            <w:tcBorders>
+              <w:top w:val="nil"/>
+              <w:left w:val="nil"/>
+              <w:bottom w:val="single" w:color="292F7C" w:sz="8" w:space="0"/>
+              <w:right w:val="single" w:color="292F7C" w:sz="8" w:space="0"/>
+            </w:tcBorders>
+            <w:tcMar>
+              <w:top w:w="100" w:type="dxa"/>
+              <w:left w:w="100" w:type="dxa"/>
+              <w:bottom w:w="100" w:type="dxa"/>
+              <w:right w:w="100" w:type="dxa"/>
+            </w:tcMar>
+          </w:tcPr>
+          <w:p>
+            <w:pPr>
+              <w:pStyle w:val="Normal"/>
+            </w:pPr>
+            <w:r>
+              <w:rPr/>
+              <w:t>PART</w:t>
+            </w:r>
+          </w:p>
+        </w:tc>
+        <w:tc>
+          <w:tcPr>
+            <w:tcW w:w="708" w:type="dxa"/>
+            <w:tcBorders>
+              <w:top w:val="nil"/>
+              <w:left w:val="nil"/>
+              <w:bottom w:val="single" w:color="292F7C" w:sz="8" w:space="0"/>
+              <w:right w:val="single" w:color="292F7C" w:sz="8" w:space="0"/>
+            </w:tcBorders>
+            <w:tcMar>
+              <w:top w:w="100" w:type="dxa"/>
+              <w:left w:w="100" w:type="dxa"/>
+              <w:bottom w:w="100" w:type="dxa"/>
+              <w:right w:w="100" w:type="dxa"/>
+            </w:tcMar>
+          </w:tcPr>
+          <w:p>
+            <w:pPr>
+              <w:pStyle w:val="Normal"/>
+            </w:pPr>
+            <w:r>
+              <w:rPr/>
+              <w:t>‘C’</w:t>
+            </w:r>
+          </w:p>
+        </w:tc>
+        <w:tc>
+          <w:tcPr>
+            <w:tcW w:w="1330" w:type="dxa"/>
+            <w:tcBorders>
+              <w:top w:val="nil"/>
+              <w:left w:val="nil"/>
+              <w:bottom w:val="single" w:color="292F7C" w:sz="8" w:space="0"/>
+              <w:right w:val="single" w:color="292F7C" w:sz="8" w:space="0"/>
+            </w:tcBorders>
+            <w:tcMar>
+              <w:top w:w="100" w:type="dxa"/>
+              <w:left w:w="100" w:type="dxa"/>
+              <w:bottom w:w="100" w:type="dxa"/>
+              <w:right w:w="100" w:type="dxa"/>
+            </w:tcMar>
+          </w:tcPr>
+          <w:p>
+            <w:pPr>
+              <w:pStyle w:val="Normal"/>
+            </w:pPr>
+            <w:r>
+              <w:rPr/>
+              <w:t>PART_QOH</w:t>
+            </w:r>
+          </w:p>
+        </w:tc>
+        <w:tc>
+          <w:tcPr>
+            <w:tcW w:w="1026" w:type="dxa"/>
+            <w:tcBorders>
+              <w:top w:val="nil"/>
+              <w:left w:val="nil"/>
+              <w:bottom w:val="single" w:color="292F7C" w:sz="8" w:space="0"/>
+              <w:right w:val="single" w:color="292F7C" w:sz="8" w:space="0"/>
+            </w:tcBorders>
+            <w:tcMar>
+              <w:top w:w="100" w:type="dxa"/>
+              <w:left w:w="100" w:type="dxa"/>
+              <w:bottom w:w="100" w:type="dxa"/>
+              <w:right w:w="100" w:type="dxa"/>
+            </w:tcMar>
+          </w:tcPr>
+          <w:p>
+            <w:pPr>
+              <w:pStyle w:val="Normal"/>
+            </w:pPr>
+            <w:r>
+              <w:rPr/>
+              <w:t>549</w:t>
+            </w:r>
+          </w:p>
+        </w:tc>
+        <w:tc>
+          <w:tcPr>
+            <w:tcW w:w="866" w:type="dxa"/>
+            <w:tcBorders>
+              <w:top w:val="nil"/>
+              <w:left w:val="nil"/>
+              <w:bottom w:val="single" w:color="292F7C" w:sz="8" w:space="0"/>
+              <w:right w:val="single" w:color="292F7C" w:sz="8" w:space="0"/>
+            </w:tcBorders>
+            <w:tcMar>
+              <w:top w:w="100" w:type="dxa"/>
+              <w:left w:w="100" w:type="dxa"/>
+              <w:bottom w:w="100" w:type="dxa"/>
+              <w:right w:w="100" w:type="dxa"/>
+            </w:tcMar>
+          </w:tcPr>
+          <w:p>
+            <w:pPr>
+              <w:pStyle w:val="Normal"/>
+            </w:pPr>
+            <w:r>
+              <w:rPr/>
+              <w:t>548</w:t>
+            </w:r>
+          </w:p>
+        </w:tc>
+      </w:tr>
+      <w:tr>
+        <w:trPr>
+          <w:trHeight w:val="920"/>
+        </w:trPr>
+        <w:tc>
+          <w:tcPr>
+            <w:tcW w:w="593" w:type="dxa"/>
+            <w:tcBorders>
+              <w:top w:val="nil"/>
+              <w:left w:val="single" w:color="292F7C" w:sz="8" w:space="0"/>
+              <w:bottom w:val="single" w:color="292F7C" w:sz="8" w:space="0"/>
+              <w:right w:val="single" w:color="292F7C" w:sz="8" w:space="0"/>
+            </w:tcBorders>
+            <w:tcMar>
+              <w:top w:w="100" w:type="dxa"/>
+              <w:left w:w="100" w:type="dxa"/>
+              <w:bottom w:w="100" w:type="dxa"/>
+              <w:right w:w="100" w:type="dxa"/>
+            </w:tcMar>
+          </w:tcPr>
+          <w:p>
+            <w:pPr>
+              <w:pStyle w:val="Normal"/>
+            </w:pPr>
+            <w:r>
+              <w:rPr/>
+              <w:t>106</w:t>
+            </w:r>
+          </w:p>
+        </w:tc>
+        <w:tc>
+          <w:tcPr>
+            <w:tcW w:w="664" w:type="dxa"/>
+            <w:tcBorders>
+              <w:top w:val="nil"/>
+              <w:left w:val="nil"/>
+              <w:bottom w:val="single" w:color="292F7C" w:sz="8" w:space="0"/>
+              <w:right w:val="single" w:color="292F7C" w:sz="8" w:space="0"/>
+            </w:tcBorders>
+            <w:tcMar>
+              <w:top w:w="100" w:type="dxa"/>
+              <w:left w:w="100" w:type="dxa"/>
+              <w:bottom w:w="100" w:type="dxa"/>
+              <w:right w:w="100" w:type="dxa"/>
+            </w:tcMar>
+          </w:tcPr>
+          <w:p>
+            <w:pPr>
+              <w:pStyle w:val="Normal"/>
+            </w:pPr>
+            <w:r>
+              <w:rPr/>
+              <w:t>601</w:t>
+            </w:r>
+          </w:p>
+        </w:tc>
+        <w:tc>
+          <w:tcPr>
+            <w:tcW w:w="751" w:type="dxa"/>
+            <w:tcBorders>
+              <w:top w:val="nil"/>
+              <w:left w:val="nil"/>
+              <w:bottom w:val="single" w:color="292F7C" w:sz="8" w:space="0"/>
+              <w:right w:val="single" w:color="292F7C" w:sz="8" w:space="0"/>
+            </w:tcBorders>
+            <w:tcMar>
+              <w:top w:w="100" w:type="dxa"/>
+              <w:left w:w="100" w:type="dxa"/>
+              <w:bottom w:w="100" w:type="dxa"/>
+              <w:right w:w="100" w:type="dxa"/>
+            </w:tcMar>
+          </w:tcPr>
+          <w:p>
+            <w:pPr>
+              <w:pStyle w:val="Normal"/>
+            </w:pPr>
+            <w:r>
+              <w:rPr/>
+              <w:t>5</w:t>
+            </w:r>
+          </w:p>
+        </w:tc>
+        <w:tc>
+          <w:tcPr>
+            <w:tcW w:w="736" w:type="dxa"/>
+            <w:tcBorders>
+              <w:top w:val="nil"/>
+              <w:left w:val="nil"/>
+              <w:bottom w:val="single" w:color="292F7C" w:sz="8" w:space="0"/>
+              <w:right w:val="single" w:color="292F7C" w:sz="8" w:space="0"/>
+            </w:tcBorders>
+            <w:tcMar>
+              <w:top w:w="100" w:type="dxa"/>
+              <w:left w:w="100" w:type="dxa"/>
+              <w:bottom w:w="100" w:type="dxa"/>
+              <w:right w:w="100" w:type="dxa"/>
+            </w:tcMar>
+          </w:tcPr>
+          <w:p>
+            <w:pPr>
+              <w:pStyle w:val="Normal"/>
+            </w:pPr>
+            <w:r>
+              <w:rPr/>
+              <w:t>Null</w:t>
+            </w:r>
+          </w:p>
+        </w:tc>
+        <w:tc>
+          <w:tcPr>
+            <w:tcW w:w="1359" w:type="dxa"/>
+            <w:tcBorders>
+              <w:top w:val="nil"/>
+              <w:left w:val="nil"/>
+              <w:bottom w:val="single" w:color="292F7C" w:sz="8" w:space="0"/>
+              <w:right w:val="single" w:color="292F7C" w:sz="8" w:space="0"/>
+            </w:tcBorders>
+            <w:tcMar>
+              <w:top w:w="100" w:type="dxa"/>
+              <w:left w:w="100" w:type="dxa"/>
+              <w:bottom w:w="100" w:type="dxa"/>
+              <w:right w:w="100" w:type="dxa"/>
+            </w:tcMar>
+          </w:tcPr>
+          <w:p>
+            <w:pPr>
+              <w:pStyle w:val="Normal"/>
+            </w:pPr>
+            <w:r>
+              <w:rPr/>
+              <w:t>COMMIT</w:t>
+            </w:r>
+          </w:p>
+        </w:tc>
+        <w:tc>
+          <w:tcPr>
+            <w:tcW w:w="1604" w:type="dxa"/>
+            <w:tcBorders>
+              <w:top w:val="nil"/>
+              <w:left w:val="nil"/>
+              <w:bottom w:val="single" w:color="292F7C" w:sz="8" w:space="0"/>
+              <w:right w:val="single" w:color="292F7C" w:sz="8" w:space="0"/>
+            </w:tcBorders>
+            <w:tcMar>
+              <w:top w:w="100" w:type="dxa"/>
+              <w:left w:w="100" w:type="dxa"/>
+              <w:bottom w:w="100" w:type="dxa"/>
+              <w:right w:w="100" w:type="dxa"/>
+            </w:tcMar>
+          </w:tcPr>
+          <w:p>
+            <w:pPr>
+              <w:pStyle w:val="Normal"/>
+            </w:pPr>
+            <w:r>
+              <w:rPr/>
+              <w:t>**** End of Transaction</w:t>
+            </w:r>
+          </w:p>
+        </w:tc>
+        <w:tc>
+          <w:tcPr>
+            <w:tcW w:w="708" w:type="dxa"/>
+            <w:tcBorders>
+              <w:top w:val="nil"/>
+              <w:left w:val="nil"/>
+              <w:bottom w:val="single" w:color="292F7C" w:sz="8" w:space="0"/>
+              <w:right w:val="single" w:color="292F7C" w:sz="8" w:space="0"/>
+            </w:tcBorders>
+            <w:tcMar>
+              <w:top w:w="100" w:type="dxa"/>
+              <w:left w:w="100" w:type="dxa"/>
+              <w:bottom w:w="100" w:type="dxa"/>
+              <w:right w:w="100" w:type="dxa"/>
+            </w:tcMar>
+          </w:tcPr>
+          <w:p>
+            <w:pPr>
+              <w:pStyle w:val="Normal"/>
+            </w:pPr>
+          </w:p>
+        </w:tc>
+        <w:tc>
+          <w:tcPr>
+            <w:tcW w:w="1330" w:type="dxa"/>
+            <w:tcBorders>
+              <w:top w:val="nil"/>
+              <w:left w:val="nil"/>
+              <w:bottom w:val="single" w:color="292F7C" w:sz="8" w:space="0"/>
+              <w:right w:val="single" w:color="292F7C" w:sz="8" w:space="0"/>
+            </w:tcBorders>
+            <w:tcMar>
+              <w:top w:w="100" w:type="dxa"/>
+              <w:left w:w="100" w:type="dxa"/>
+              <w:bottom w:w="100" w:type="dxa"/>
+              <w:right w:w="100" w:type="dxa"/>
+            </w:tcMar>
+          </w:tcPr>
+          <w:p>
+            <w:pPr>
+              <w:pStyle w:val="Normal"/>
+            </w:pPr>
+          </w:p>
+        </w:tc>
+        <w:tc>
+          <w:tcPr>
+            <w:tcW w:w="1026" w:type="dxa"/>
+            <w:tcBorders>
+              <w:top w:val="nil"/>
+              <w:left w:val="nil"/>
+              <w:bottom w:val="single" w:color="292F7C" w:sz="8" w:space="0"/>
+              <w:right w:val="single" w:color="292F7C" w:sz="8" w:space="0"/>
+            </w:tcBorders>
+            <w:tcMar>
+              <w:top w:w="100" w:type="dxa"/>
+              <w:left w:w="100" w:type="dxa"/>
+              <w:bottom w:w="100" w:type="dxa"/>
+              <w:right w:w="100" w:type="dxa"/>
+            </w:tcMar>
+          </w:tcPr>
+          <w:p>
+            <w:pPr>
+              <w:pStyle w:val="Normal"/>
+            </w:pPr>
+          </w:p>
+        </w:tc>
+        <w:tc>
+          <w:tcPr>
+            <w:tcW w:w="866" w:type="dxa"/>
+            <w:tcBorders>
+              <w:top w:val="nil"/>
+              <w:left w:val="nil"/>
+              <w:bottom w:val="single" w:color="292F7C" w:sz="8" w:space="0"/>
+              <w:right w:val="single" w:color="292F7C" w:sz="8" w:space="0"/>
+            </w:tcBorders>
+            <w:tcMar>
+              <w:top w:w="100" w:type="dxa"/>
+              <w:left w:w="100" w:type="dxa"/>
+              <w:bottom w:w="100" w:type="dxa"/>
+              <w:right w:w="100" w:type="dxa"/>
+            </w:tcMar>
+          </w:tcPr>
+          <w:p>
+            <w:pPr>
+              <w:pStyle w:val="Normal"/>
             </w:pPr>
           </w:p>
         </w:tc>
       </w:tr>
     </w:tbl>
-    <w:p>
-      <w:pPr>
-        <w:spacing w:before="120" w:line="240" w:lineRule="auto"/>
-      </w:pPr>
-      <w:r>
-        <w:t>…. add extra rows as needed</w:t>
-      </w:r>
-    </w:p>
-    <w:p/>
     <w:p/>
     <w:sectPr>
-      <w:pgSz w:w="12240" w:h="15840"/>
+      <w:pgSz w:w="12240" w:h="15840" w:orient="portrait"/>
       <w:pgMar w:top="1440" w:right="1440" w:bottom="1440" w:left="1440" w:header="720" w:footer="720" w:gutter="0"/>
       <w:pgNumType w:start="1"/>
       <w:cols w:space="720"/>
@@ -2542,7 +3985,7 @@
 </file>
 
 <file path=word/numbering.xml><?xml version="1.0" encoding="utf-8"?>
-<w:numbering xmlns:wpc="http://schemas.microsoft.com/office/word/2010/wordprocessingCanvas" xmlns:cx="http://schemas.microsoft.com/office/drawing/2014/chartex" xmlns:cx1="http://schemas.microsoft.com/office/drawing/2015/9/8/chartex" xmlns:cx2="http://schemas.microsoft.com/office/drawing/2015/10/21/chartex" xmlns:cx3="http://schemas.microsoft.com/office/drawing/2016/5/9/chartex" xmlns:cx4="http://schemas.microsoft.com/office/drawing/2016/5/10/chartex" xmlns:cx5="http://schemas.microsoft.com/office/drawing/2016/5/11/chartex" xmlns:cx6="http://schemas.microsoft.com/office/drawing/2016/5/12/chartex" xmlns:cx7="http://schemas.microsoft.com/office/drawing/2016/5/13/chartex" xmlns:cx8="http://schemas.microsoft.com/office/drawing/2016/5/14/chartex" xmlns:mc="http://schemas.openxmlformats.org/markup-compatibility/2006" xmlns:aink="http://schemas.microsoft.com/office/drawing/2016/ink" xmlns:am3d="http://schemas.microsoft.com/office/drawing/2017/model3d" xmlns:o="urn:schemas-microsoft-com:office:office" xmlns:r="http://schemas.openxmlformats.org/officeDocument/2006/relationships" xmlns:m="http://schemas.openxmlformats.org/officeDocument/2006/math" xmlns:v="urn:schemas-microsoft-com:vml" xmlns:wp14="http://schemas.microsoft.com/office/word/2010/wordprocessingDrawing" xmlns:wp="http://schemas.openxmlformats.org/drawingml/2006/wordprocessingDrawing" xmlns:w10="urn:schemas-microsoft-com:office:word" xmlns:w="http://schemas.openxmlformats.org/wordprocessingml/2006/main" xmlns:w14="http://schemas.microsoft.com/office/word/2010/wordml" xmlns:w15="http://schemas.microsoft.com/office/word/2012/wordml" xmlns:w16cex="http://schemas.microsoft.com/office/word/2018/wordml/cex" xmlns:w16cid="http://schemas.microsoft.com/office/word/2016/wordml/cid" xmlns:w16="http://schemas.microsoft.com/office/word/2018/wordml" xmlns:w16sdtdh="http://schemas.microsoft.com/office/word/2020/wordml/sdtdatahash" xmlns:w16se="http://schemas.microsoft.com/office/word/2015/wordml/symex" xmlns:wpg="http://schemas.microsoft.com/office/word/2010/wordprocessingGroup" xmlns:wpi="http://schemas.microsoft.com/office/word/2010/wordprocessingInk" xmlns:wne="http://schemas.microsoft.com/office/word/2006/wordml" xmlns:wps="http://schemas.microsoft.com/office/word/2010/wordprocessingShape" mc:Ignorable="w14 w15 w16se w16cid w16 w16cex w16sdtdh wp14">
+<w:numbering xmlns:wpc="http://schemas.microsoft.com/office/word/2010/wordprocessingCanvas" xmlns:cx="http://schemas.microsoft.com/office/drawing/2014/chartex" xmlns:cx1="http://schemas.microsoft.com/office/drawing/2015/9/8/chartex" xmlns:cx2="http://schemas.microsoft.com/office/drawing/2015/10/21/chartex" xmlns:cx3="http://schemas.microsoft.com/office/drawing/2016/5/9/chartex" xmlns:cx4="http://schemas.microsoft.com/office/drawing/2016/5/10/chartex" xmlns:cx5="http://schemas.microsoft.com/office/drawing/2016/5/11/chartex" xmlns:cx6="http://schemas.microsoft.com/office/drawing/2016/5/12/chartex" xmlns:cx7="http://schemas.microsoft.com/office/drawing/2016/5/13/chartex" xmlns:cx8="http://schemas.microsoft.com/office/drawing/2016/5/14/chartex" xmlns:mc="http://schemas.openxmlformats.org/markup-compatibility/2006" xmlns:aink="http://schemas.microsoft.com/office/drawing/2016/ink" xmlns:am3d="http://schemas.microsoft.com/office/drawing/2017/model3d" xmlns:o="urn:schemas-microsoft-com:office:office" xmlns:oel="http://schemas.microsoft.com/office/2019/extlst" xmlns:r="http://schemas.openxmlformats.org/officeDocument/2006/relationships" xmlns:m="http://schemas.openxmlformats.org/officeDocument/2006/math" xmlns:v="urn:schemas-microsoft-com:vml" xmlns:wp14="http://schemas.microsoft.com/office/word/2010/wordprocessingDrawing" xmlns:wp="http://schemas.openxmlformats.org/drawingml/2006/wordprocessingDrawing" xmlns:w10="urn:schemas-microsoft-com:office:word" xmlns:w="http://schemas.openxmlformats.org/wordprocessingml/2006/main" xmlns:w14="http://schemas.microsoft.com/office/word/2010/wordml" xmlns:w15="http://schemas.microsoft.com/office/word/2012/wordml" xmlns:w16cex="http://schemas.microsoft.com/office/word/2018/wordml/cex" xmlns:w16cid="http://schemas.microsoft.com/office/word/2016/wordml/cid" xmlns:w16="http://schemas.microsoft.com/office/word/2018/wordml" xmlns:w16du="http://schemas.microsoft.com/office/word/2023/wordml/word16du" xmlns:w16sdtdh="http://schemas.microsoft.com/office/word/2020/wordml/sdtdatahash" xmlns:w16se="http://schemas.microsoft.com/office/word/2015/wordml/symex" xmlns:wpg="http://schemas.microsoft.com/office/word/2010/wordprocessingGroup" xmlns:wpi="http://schemas.microsoft.com/office/word/2010/wordprocessingInk" xmlns:wne="http://schemas.microsoft.com/office/word/2006/wordml" xmlns:wps="http://schemas.microsoft.com/office/word/2010/wordprocessingShape" mc:Ignorable="w14 w15 w16se w16cid w16 w16cex w16sdtdh wp14">
   <w:abstractNum w:abstractNumId="0" w15:restartNumberingAfterBreak="0">
     <w:nsid w:val="2501633E"/>
     <w:multiLevelType w:val="multilevel"/>
@@ -2656,7 +4099,7 @@
       </w:rPr>
     </w:lvl>
   </w:abstractNum>
-  <w:num w:numId="1">
+  <w:num w:numId="1" w16cid:durableId="844367244">
     <w:abstractNumId w:val="0"/>
   </w:num>
 </w:numbering>
@@ -2667,7 +4110,7 @@
   <w:docDefaults>
     <w:rPrDefault>
       <w:rPr>
-        <w:rFonts w:ascii="Arial" w:eastAsia="Arial" w:hAnsi="Arial" w:cs="Arial"/>
+        <w:rFonts w:ascii="Arial" w:hAnsi="Arial" w:eastAsia="Arial" w:cs="Arial"/>
         <w:sz w:val="22"/>
         <w:szCs w:val="22"/>
         <w:lang w:val="en" w:eastAsia="en-GB" w:bidi="ar-SA"/>
@@ -2682,14 +4125,14 @@
   <w:latentStyles w:defLockedState="0" w:defUIPriority="99" w:defSemiHidden="0" w:defUnhideWhenUsed="0" w:defQFormat="0" w:count="376">
     <w:lsdException w:name="Normal" w:uiPriority="0" w:qFormat="1"/>
     <w:lsdException w:name="heading 1" w:uiPriority="9" w:qFormat="1"/>
-    <w:lsdException w:name="heading 2" w:semiHidden="1" w:uiPriority="9" w:unhideWhenUsed="1" w:qFormat="1"/>
-    <w:lsdException w:name="heading 3" w:semiHidden="1" w:uiPriority="9" w:unhideWhenUsed="1" w:qFormat="1"/>
-    <w:lsdException w:name="heading 4" w:semiHidden="1" w:uiPriority="9" w:unhideWhenUsed="1" w:qFormat="1"/>
-    <w:lsdException w:name="heading 5" w:semiHidden="1" w:uiPriority="9" w:unhideWhenUsed="1" w:qFormat="1"/>
-    <w:lsdException w:name="heading 6" w:semiHidden="1" w:uiPriority="9" w:unhideWhenUsed="1" w:qFormat="1"/>
-    <w:lsdException w:name="heading 7" w:semiHidden="1" w:uiPriority="9" w:unhideWhenUsed="1" w:qFormat="1"/>
-    <w:lsdException w:name="heading 8" w:semiHidden="1" w:uiPriority="9" w:unhideWhenUsed="1" w:qFormat="1"/>
-    <w:lsdException w:name="heading 9" w:semiHidden="1" w:uiPriority="9" w:unhideWhenUsed="1" w:qFormat="1"/>
+    <w:lsdException w:name="heading 2" w:uiPriority="9" w:semiHidden="1" w:unhideWhenUsed="1" w:qFormat="1"/>
+    <w:lsdException w:name="heading 3" w:uiPriority="9" w:semiHidden="1" w:unhideWhenUsed="1" w:qFormat="1"/>
+    <w:lsdException w:name="heading 4" w:uiPriority="9" w:semiHidden="1" w:unhideWhenUsed="1" w:qFormat="1"/>
+    <w:lsdException w:name="heading 5" w:uiPriority="9" w:semiHidden="1" w:unhideWhenUsed="1" w:qFormat="1"/>
+    <w:lsdException w:name="heading 6" w:uiPriority="9" w:semiHidden="1" w:unhideWhenUsed="1" w:qFormat="1"/>
+    <w:lsdException w:name="heading 7" w:uiPriority="9" w:semiHidden="1" w:unhideWhenUsed="1" w:qFormat="1"/>
+    <w:lsdException w:name="heading 8" w:uiPriority="9" w:semiHidden="1" w:unhideWhenUsed="1" w:qFormat="1"/>
+    <w:lsdException w:name="heading 9" w:uiPriority="9" w:semiHidden="1" w:unhideWhenUsed="1" w:qFormat="1"/>
     <w:lsdException w:name="index 1" w:semiHidden="1" w:unhideWhenUsed="1"/>
     <w:lsdException w:name="index 2" w:semiHidden="1" w:unhideWhenUsed="1"/>
     <w:lsdException w:name="index 3" w:semiHidden="1" w:unhideWhenUsed="1"/>
@@ -2699,22 +4142,22 @@
     <w:lsdException w:name="index 7" w:semiHidden="1" w:unhideWhenUsed="1"/>
     <w:lsdException w:name="index 8" w:semiHidden="1" w:unhideWhenUsed="1"/>
     <w:lsdException w:name="index 9" w:semiHidden="1" w:unhideWhenUsed="1"/>
-    <w:lsdException w:name="toc 1" w:semiHidden="1" w:uiPriority="39" w:unhideWhenUsed="1"/>
-    <w:lsdException w:name="toc 2" w:semiHidden="1" w:uiPriority="39" w:unhideWhenUsed="1"/>
-    <w:lsdException w:name="toc 3" w:semiHidden="1" w:uiPriority="39" w:unhideWhenUsed="1"/>
-    <w:lsdException w:name="toc 4" w:semiHidden="1" w:uiPriority="39" w:unhideWhenUsed="1"/>
-    <w:lsdException w:name="toc 5" w:semiHidden="1" w:uiPriority="39" w:unhideWhenUsed="1"/>
-    <w:lsdException w:name="toc 6" w:semiHidden="1" w:uiPriority="39" w:unhideWhenUsed="1"/>
-    <w:lsdException w:name="toc 7" w:semiHidden="1" w:uiPriority="39" w:unhideWhenUsed="1"/>
-    <w:lsdException w:name="toc 8" w:semiHidden="1" w:uiPriority="39" w:unhideWhenUsed="1"/>
-    <w:lsdException w:name="toc 9" w:semiHidden="1" w:uiPriority="39" w:unhideWhenUsed="1"/>
+    <w:lsdException w:name="toc 1" w:uiPriority="39" w:semiHidden="1" w:unhideWhenUsed="1"/>
+    <w:lsdException w:name="toc 2" w:uiPriority="39" w:semiHidden="1" w:unhideWhenUsed="1"/>
+    <w:lsdException w:name="toc 3" w:uiPriority="39" w:semiHidden="1" w:unhideWhenUsed="1"/>
+    <w:lsdException w:name="toc 4" w:uiPriority="39" w:semiHidden="1" w:unhideWhenUsed="1"/>
+    <w:lsdException w:name="toc 5" w:uiPriority="39" w:semiHidden="1" w:unhideWhenUsed="1"/>
+    <w:lsdException w:name="toc 6" w:uiPriority="39" w:semiHidden="1" w:unhideWhenUsed="1"/>
+    <w:lsdException w:name="toc 7" w:uiPriority="39" w:semiHidden="1" w:unhideWhenUsed="1"/>
+    <w:lsdException w:name="toc 8" w:uiPriority="39" w:semiHidden="1" w:unhideWhenUsed="1"/>
+    <w:lsdException w:name="toc 9" w:uiPriority="39" w:semiHidden="1" w:unhideWhenUsed="1"/>
     <w:lsdException w:name="Normal Indent" w:semiHidden="1" w:unhideWhenUsed="1"/>
     <w:lsdException w:name="footnote text" w:semiHidden="1" w:unhideWhenUsed="1"/>
     <w:lsdException w:name="annotation text" w:semiHidden="1" w:unhideWhenUsed="1"/>
     <w:lsdException w:name="header" w:semiHidden="1" w:unhideWhenUsed="1"/>
     <w:lsdException w:name="footer" w:semiHidden="1" w:unhideWhenUsed="1"/>
     <w:lsdException w:name="index heading" w:semiHidden="1" w:unhideWhenUsed="1"/>
-    <w:lsdException w:name="caption" w:semiHidden="1" w:uiPriority="35" w:unhideWhenUsed="1" w:qFormat="1"/>
+    <w:lsdException w:name="caption" w:uiPriority="35" w:semiHidden="1" w:unhideWhenUsed="1" w:qFormat="1"/>
     <w:lsdException w:name="table of figures" w:semiHidden="1" w:unhideWhenUsed="1"/>
     <w:lsdException w:name="envelope address" w:semiHidden="1" w:unhideWhenUsed="1"/>
     <w:lsdException w:name="envelope return" w:semiHidden="1" w:unhideWhenUsed="1"/>
@@ -2745,7 +4188,7 @@
     <w:lsdException w:name="Title" w:uiPriority="10" w:qFormat="1"/>
     <w:lsdException w:name="Closing" w:semiHidden="1" w:unhideWhenUsed="1"/>
     <w:lsdException w:name="Signature" w:semiHidden="1" w:unhideWhenUsed="1"/>
-    <w:lsdException w:name="Default Paragraph Font" w:semiHidden="1" w:uiPriority="1" w:unhideWhenUsed="1"/>
+    <w:lsdException w:name="Default Paragraph Font" w:uiPriority="1" w:semiHidden="1" w:unhideWhenUsed="1"/>
     <w:lsdException w:name="Body Text" w:semiHidden="1" w:unhideWhenUsed="1"/>
     <w:lsdException w:name="Body Text Indent" w:semiHidden="1" w:unhideWhenUsed="1"/>
     <w:lsdException w:name="List Continue" w:semiHidden="1" w:unhideWhenUsed="1"/>
@@ -2945,8 +4388,8 @@
     <w:lsdException w:name="Subtle Reference" w:uiPriority="31" w:qFormat="1"/>
     <w:lsdException w:name="Intense Reference" w:uiPriority="32" w:qFormat="1"/>
     <w:lsdException w:name="Book Title" w:uiPriority="33" w:qFormat="1"/>
-    <w:lsdException w:name="Bibliography" w:semiHidden="1" w:uiPriority="37" w:unhideWhenUsed="1"/>
-    <w:lsdException w:name="TOC Heading" w:semiHidden="1" w:uiPriority="39" w:unhideWhenUsed="1" w:qFormat="1"/>
+    <w:lsdException w:name="Bibliography" w:uiPriority="37" w:semiHidden="1" w:unhideWhenUsed="1"/>
+    <w:lsdException w:name="TOC Heading" w:uiPriority="39" w:semiHidden="1" w:unhideWhenUsed="1" w:qFormat="1"/>
     <w:lsdException w:name="Plain Table 1" w:uiPriority="41"/>
     <w:lsdException w:name="Plain Table 2" w:uiPriority="42"/>
     <w:lsdException w:name="Plain Table 3" w:uiPriority="43"/>
@@ -3057,7 +4500,7 @@
     <w:lsdException w:name="Unresolved Mention" w:semiHidden="1" w:unhideWhenUsed="1"/>
     <w:lsdException w:name="Smart Link" w:semiHidden="1" w:unhideWhenUsed="1"/>
   </w:latentStyles>
-  <w:style w:type="paragraph" w:default="1" w:styleId="Normal">
+  <w:style w:type="paragraph" w:styleId="Normal" w:default="1">
     <w:name w:val="Normal"/>
     <w:qFormat/>
   </w:style>
@@ -3174,13 +4617,13 @@
       <w:color w:val="666666"/>
     </w:rPr>
   </w:style>
-  <w:style w:type="character" w:default="1" w:styleId="DefaultParagraphFont">
+  <w:style w:type="character" w:styleId="DefaultParagraphFont" w:default="1">
     <w:name w:val="Default Paragraph Font"/>
     <w:uiPriority w:val="1"/>
     <w:semiHidden/>
     <w:unhideWhenUsed/>
   </w:style>
-  <w:style w:type="table" w:default="1" w:styleId="TableNormal">
+  <w:style w:type="table" w:styleId="TableNormal" w:default="1">
     <w:name w:val="Normal Table"/>
     <w:uiPriority w:val="99"/>
     <w:semiHidden/>
@@ -3195,7 +4638,7 @@
       </w:tblCellMar>
     </w:tblPr>
   </w:style>
-  <w:style w:type="numbering" w:default="1" w:styleId="NoList">
+  <w:style w:type="numbering" w:styleId="NoList" w:default="1">
     <w:name w:val="No List"/>
     <w:uiPriority w:val="99"/>
     <w:semiHidden/>
@@ -3234,7 +4677,7 @@
       <w:szCs w:val="30"/>
     </w:rPr>
   </w:style>
-  <w:style w:type="table" w:customStyle="1" w:styleId="a">
+  <w:style w:type="table" w:styleId="a" w:customStyle="1">
     <w:basedOn w:val="TableNormal"/>
     <w:tblPr>
       <w:tblStyleRowBandSize w:val="1"/>
@@ -3247,7 +4690,7 @@
       </w:tblCellMar>
     </w:tblPr>
   </w:style>
-  <w:style w:type="table" w:customStyle="1" w:styleId="a0">
+  <w:style w:type="table" w:styleId="a0" w:customStyle="1">
     <w:basedOn w:val="TableNormal"/>
     <w:tblPr>
       <w:tblStyleRowBandSize w:val="1"/>

</xml_diff>